<commit_message>
Updated standard deviation file
Added glossary and references.
</commit_message>
<xml_diff>
--- a/standard deviation.docx
+++ b/standard deviation.docx
@@ -112,15 +112,31 @@
           <w:sz w:val="24"/>
           <w:szCs w:val="24"/>
         </w:rPr>
-        <w:t>values</w:t>
-      </w:r>
-      <w:r>
-        <w:rPr>
-          <w:rFonts w:asciiTheme="majorBidi" w:hAnsiTheme="majorBidi" w:cstheme="majorBidi"/>
-          <w:sz w:val="24"/>
-          <w:szCs w:val="24"/>
-        </w:rPr>
-        <w:t xml:space="preserve"> as input a standard deviation function will return the dispersion of that set of values using the formula:</w:t>
+        <w:t>numbers</w:t>
+      </w:r>
+      <w:r>
+        <w:rPr>
+          <w:rFonts w:asciiTheme="majorBidi" w:hAnsiTheme="majorBidi" w:cstheme="majorBidi"/>
+          <w:sz w:val="24"/>
+          <w:szCs w:val="24"/>
+        </w:rPr>
+        <w:t xml:space="preserve"> as input a standard deviation function will return the dispersion of th</w:t>
+      </w:r>
+      <w:r>
+        <w:rPr>
+          <w:rFonts w:asciiTheme="majorBidi" w:hAnsiTheme="majorBidi" w:cstheme="majorBidi"/>
+          <w:sz w:val="24"/>
+          <w:szCs w:val="24"/>
+        </w:rPr>
+        <w:t>e</w:t>
+      </w:r>
+      <w:r>
+        <w:rPr>
+          <w:rFonts w:asciiTheme="majorBidi" w:hAnsiTheme="majorBidi" w:cstheme="majorBidi"/>
+          <w:sz w:val="24"/>
+          <w:szCs w:val="24"/>
+        </w:rPr>
+        <w:t xml:space="preserve"> set using the formula:</w:t>
       </w:r>
     </w:p>
     <w:p>
@@ -248,16 +264,8 @@
                   </m:r>
                 </m:sup>
                 <m:e>
-                  <m:r>
-                    <w:rPr>
-                      <w:rFonts w:ascii="Cambria Math" w:hAnsi="Cambria Math" w:cstheme="majorBidi"/>
-                      <w:sz w:val="30"/>
-                      <w:szCs w:val="30"/>
-                    </w:rPr>
-                    <m:t>(</m:t>
-                  </m:r>
-                  <m:sSub>
-                    <m:sSubPr>
+                  <m:sSup>
+                    <m:sSupPr>
                       <m:ctrlPr>
                         <w:rPr>
                           <w:rFonts w:ascii="Cambria Math" w:hAnsi="Cambria Math" w:cstheme="majorBidi"/>
@@ -266,7 +274,7 @@
                           <w:szCs w:val="30"/>
                         </w:rPr>
                       </m:ctrlPr>
-                    </m:sSubPr>
+                    </m:sSupPr>
                     <m:e>
                       <m:r>
                         <w:rPr>
@@ -274,29 +282,64 @@
                           <w:sz w:val="30"/>
                           <w:szCs w:val="30"/>
                         </w:rPr>
-                        <m:t>x</m:t>
+                        <m:t>(</m:t>
                       </m:r>
-                    </m:e>
-                    <m:sub>
+                      <m:sSub>
+                        <m:sSubPr>
+                          <m:ctrlPr>
+                            <w:rPr>
+                              <w:rFonts w:ascii="Cambria Math" w:hAnsi="Cambria Math" w:cstheme="majorBidi"/>
+                              <w:i/>
+                              <w:sz w:val="30"/>
+                              <w:szCs w:val="30"/>
+                            </w:rPr>
+                          </m:ctrlPr>
+                        </m:sSubPr>
+                        <m:e>
+                          <m:r>
+                            <w:rPr>
+                              <w:rFonts w:ascii="Cambria Math" w:hAnsi="Cambria Math" w:cstheme="majorBidi"/>
+                              <w:sz w:val="30"/>
+                              <w:szCs w:val="30"/>
+                            </w:rPr>
+                            <m:t>x</m:t>
+                          </m:r>
+                        </m:e>
+                        <m:sub>
+                          <m:r>
+                            <w:rPr>
+                              <w:rFonts w:ascii="Cambria Math" w:hAnsi="Cambria Math" w:cstheme="majorBidi"/>
+                              <w:sz w:val="30"/>
+                              <w:szCs w:val="30"/>
+                            </w:rPr>
+                            <m:t>i</m:t>
+                          </m:r>
+                        </m:sub>
+                      </m:sSub>
                       <m:r>
                         <w:rPr>
                           <w:rFonts w:ascii="Cambria Math" w:hAnsi="Cambria Math" w:cstheme="majorBidi"/>
                           <w:sz w:val="30"/>
                           <w:szCs w:val="30"/>
                         </w:rPr>
-                        <m:t>i</m:t>
+                        <m:t>-  μ)</m:t>
                       </m:r>
-                    </m:sub>
-                  </m:sSub>
+                    </m:e>
+                    <m:sup>
+                      <m:r>
+                        <w:rPr>
+                          <w:rFonts w:ascii="Cambria Math" w:hAnsi="Cambria Math" w:cstheme="majorBidi"/>
+                          <w:sz w:val="30"/>
+                          <w:szCs w:val="30"/>
+                        </w:rPr>
+                        <m:t>2</m:t>
+                      </m:r>
+                    </m:sup>
+                  </m:sSup>
                   <m:r>
-                    <w:rPr>
-                      <w:rFonts w:ascii="Cambria Math" w:hAnsi="Cambria Math" w:cstheme="majorBidi"/>
-                      <w:sz w:val="30"/>
-                      <w:szCs w:val="30"/>
-                    </w:rPr>
-                    <m:t>-  μ)</m:t>
-                  </m:r>
-                  <m:r>
+                    <m:rPr>
+                      <m:sty m:val="p"/>
+                    </m:rPr>
                     <w:rPr>
                       <w:rFonts w:ascii="Cambria Math" w:hAnsi="Cambria Math" w:cstheme="majorBidi"/>
                       <w:sz w:val="30"/>
@@ -427,7 +470,23 @@
           <w:sz w:val="24"/>
           <w:szCs w:val="24"/>
         </w:rPr>
-        <w:t>represents the mean of the set.</w:t>
+        <w:t>represents the mean of the set</w:t>
+      </w:r>
+      <w:r>
+        <w:rPr>
+          <w:rFonts w:asciiTheme="majorBidi" w:eastAsiaTheme="minorEastAsia" w:hAnsiTheme="majorBidi" w:cstheme="majorBidi"/>
+          <w:sz w:val="24"/>
+          <w:szCs w:val="24"/>
+        </w:rPr>
+        <w:t xml:space="preserve"> [1]</w:t>
+      </w:r>
+      <w:r>
+        <w:rPr>
+          <w:rFonts w:asciiTheme="majorBidi" w:eastAsiaTheme="minorEastAsia" w:hAnsiTheme="majorBidi" w:cstheme="majorBidi"/>
+          <w:sz w:val="24"/>
+          <w:szCs w:val="24"/>
+        </w:rPr>
+        <w:t>.</w:t>
       </w:r>
       <w:r>
         <w:rPr>
@@ -459,7 +518,63 @@
           <w:sz w:val="24"/>
           <w:szCs w:val="24"/>
         </w:rPr>
-        <w:t xml:space="preserve"> resembling a bell curve. It is commonly used to understand </w:t>
+        <w:t xml:space="preserve"> resembling a bell curve. </w:t>
+      </w:r>
+      <w:r>
+        <w:rPr>
+          <w:rFonts w:asciiTheme="majorBidi" w:eastAsiaTheme="minorEastAsia" w:hAnsiTheme="majorBidi" w:cstheme="majorBidi"/>
+          <w:sz w:val="24"/>
+          <w:szCs w:val="24"/>
+        </w:rPr>
+        <w:t xml:space="preserve">Along with the mean, standard deviation </w:t>
+      </w:r>
+      <w:r>
+        <w:rPr>
+          <w:rFonts w:asciiTheme="majorBidi" w:eastAsiaTheme="minorEastAsia" w:hAnsiTheme="majorBidi" w:cstheme="majorBidi"/>
+          <w:sz w:val="24"/>
+          <w:szCs w:val="24"/>
+        </w:rPr>
+        <w:t>is commonly used to understand</w:t>
+      </w:r>
+      <w:r>
+        <w:rPr>
+          <w:rFonts w:asciiTheme="majorBidi" w:eastAsiaTheme="minorEastAsia" w:hAnsiTheme="majorBidi" w:cstheme="majorBidi"/>
+          <w:sz w:val="24"/>
+          <w:szCs w:val="24"/>
+        </w:rPr>
+        <w:t xml:space="preserve"> if a value is statistically significant or part of the expected variation</w:t>
+      </w:r>
+      <w:r>
+        <w:rPr>
+          <w:rFonts w:asciiTheme="majorBidi" w:eastAsiaTheme="minorEastAsia" w:hAnsiTheme="majorBidi" w:cstheme="majorBidi"/>
+          <w:sz w:val="24"/>
+          <w:szCs w:val="24"/>
+        </w:rPr>
+        <w:t xml:space="preserve"> [</w:t>
+      </w:r>
+      <w:r>
+        <w:rPr>
+          <w:rFonts w:asciiTheme="majorBidi" w:eastAsiaTheme="minorEastAsia" w:hAnsiTheme="majorBidi" w:cstheme="majorBidi"/>
+          <w:sz w:val="24"/>
+          <w:szCs w:val="24"/>
+        </w:rPr>
+        <w:t>2</w:t>
+      </w:r>
+      <w:r>
+        <w:rPr>
+          <w:rFonts w:asciiTheme="majorBidi" w:eastAsiaTheme="minorEastAsia" w:hAnsiTheme="majorBidi" w:cstheme="majorBidi"/>
+          <w:sz w:val="24"/>
+          <w:szCs w:val="24"/>
+        </w:rPr>
+        <w:t>]</w:t>
+      </w:r>
+      <w:r>
+        <w:rPr>
+          <w:rFonts w:asciiTheme="majorBidi" w:eastAsiaTheme="minorEastAsia" w:hAnsiTheme="majorBidi" w:cstheme="majorBidi"/>
+          <w:sz w:val="24"/>
+          <w:szCs w:val="24"/>
+        </w:rPr>
+        <w:t xml:space="preserve">. </w:t>
       </w:r>
     </w:p>
     <w:p>
@@ -508,6 +623,30 @@
         </w:rPr>
         <w:t>Dispersion</w:t>
       </w:r>
+      <w:r>
+        <w:rPr>
+          <w:rFonts w:asciiTheme="majorBidi" w:eastAsiaTheme="minorEastAsia" w:hAnsiTheme="majorBidi" w:cstheme="majorBidi"/>
+          <w:sz w:val="24"/>
+          <w:szCs w:val="24"/>
+        </w:rPr>
+        <w:t>:</w:t>
+      </w:r>
+      <w:r>
+        <w:rPr>
+          <w:rFonts w:asciiTheme="majorBidi" w:eastAsiaTheme="minorEastAsia" w:hAnsiTheme="majorBidi" w:cstheme="majorBidi"/>
+          <w:sz w:val="24"/>
+          <w:szCs w:val="24"/>
+        </w:rPr>
+        <w:t xml:space="preserve"> </w:t>
+      </w:r>
+      <w:r>
+        <w:rPr>
+          <w:rFonts w:asciiTheme="majorBidi" w:eastAsiaTheme="minorEastAsia" w:hAnsiTheme="majorBidi" w:cstheme="majorBidi"/>
+          <w:sz w:val="24"/>
+          <w:szCs w:val="24"/>
+        </w:rPr>
+        <w:t>In statistics dispersion describes the size of the distribution of values expected for a particular variable.</w:t>
+      </w:r>
     </w:p>
     <w:p>
       <w:pPr>
@@ -524,6 +663,22 @@
           <w:szCs w:val="24"/>
         </w:rPr>
         <w:t>Mean</w:t>
+      </w:r>
+      <w:r>
+        <w:rPr>
+          <w:rFonts w:asciiTheme="majorBidi" w:eastAsiaTheme="minorEastAsia" w:hAnsiTheme="majorBidi" w:cstheme="majorBidi"/>
+          <w:sz w:val="24"/>
+          <w:szCs w:val="24"/>
+        </w:rPr>
+        <w:t>: The arithmetic mean is the average of the numbers</w:t>
+      </w:r>
+      <w:r>
+        <w:rPr>
+          <w:rFonts w:asciiTheme="majorBidi" w:eastAsiaTheme="minorEastAsia" w:hAnsiTheme="majorBidi" w:cstheme="majorBidi"/>
+          <w:sz w:val="24"/>
+          <w:szCs w:val="24"/>
+        </w:rPr>
+        <w:t>.</w:t>
       </w:r>
     </w:p>
     <w:p>
@@ -563,6 +718,92 @@
           <w:szCs w:val="24"/>
         </w:rPr>
         <w:t>References:</w:t>
+      </w:r>
+    </w:p>
+    <w:p>
+      <w:pPr>
+        <w:pStyle w:val="NormalWeb"/>
+        <w:ind w:left="567" w:hanging="567"/>
+      </w:pPr>
+      <w:r>
+        <w:rPr>
+          <w:rFonts w:asciiTheme="majorBidi" w:hAnsiTheme="majorBidi" w:cstheme="majorBidi"/>
+        </w:rPr>
+        <w:t>[1]</w:t>
+      </w:r>
+      <w:r>
+        <w:rPr>
+          <w:rFonts w:asciiTheme="majorBidi" w:hAnsiTheme="majorBidi" w:cstheme="majorBidi"/>
+        </w:rPr>
+        <w:tab/>
+      </w:r>
+      <w:r>
+        <w:t xml:space="preserve">“List of Probability and Statistics Symbols,” </w:t>
+      </w:r>
+      <w:r>
+        <w:rPr>
+          <w:i/>
+          <w:iCs/>
+        </w:rPr>
+        <w:t>Math Vault</w:t>
+      </w:r>
+      <w:r>
+        <w:t xml:space="preserve">, 14-Sep-2020. [Online]. Available: https://mathvault.ca/hub/higher-math/math-symbols/probability-statistics-symbols/. [Accessed: 07-Jun-2021]. </w:t>
+      </w:r>
+    </w:p>
+    <w:p>
+      <w:pPr>
+        <w:pStyle w:val="NormalWeb"/>
+        <w:ind w:left="567" w:hanging="567"/>
+      </w:pPr>
+      <w:r>
+        <w:rPr>
+          <w:rFonts w:asciiTheme="majorBidi" w:hAnsiTheme="majorBidi" w:cstheme="majorBidi"/>
+        </w:rPr>
+        <w:t>[</w:t>
+      </w:r>
+      <w:r>
+        <w:rPr>
+          <w:rFonts w:asciiTheme="majorBidi" w:hAnsiTheme="majorBidi" w:cstheme="majorBidi"/>
+        </w:rPr>
+        <w:t>2</w:t>
+      </w:r>
+      <w:r>
+        <w:rPr>
+          <w:rFonts w:asciiTheme="majorBidi" w:hAnsiTheme="majorBidi" w:cstheme="majorBidi"/>
+        </w:rPr>
+        <w:t>]</w:t>
+      </w:r>
+      <w:r>
+        <w:rPr>
+          <w:rFonts w:asciiTheme="majorBidi" w:hAnsiTheme="majorBidi" w:cstheme="majorBidi"/>
+          <w:b/>
+          <w:bCs/>
+        </w:rPr>
+        <w:tab/>
+      </w:r>
+      <w:r>
+        <w:t xml:space="preserve">“What is Standard Deviation and how is it </w:t>
+      </w:r>
+      <w:proofErr w:type="gramStart"/>
+      <w:r>
+        <w:t>important?,</w:t>
+      </w:r>
+      <w:proofErr w:type="gramEnd"/>
+      <w:r>
+        <w:t xml:space="preserve">” </w:t>
+      </w:r>
+      <w:proofErr w:type="spellStart"/>
+      <w:r>
+        <w:rPr>
+          <w:i/>
+          <w:iCs/>
+        </w:rPr>
+        <w:t>EduPristine</w:t>
+      </w:r>
+      <w:proofErr w:type="spellEnd"/>
+      <w:r>
+        <w:t>, 24-Sep-2018. [Online]. Available: https://www.edupristine.com/blog/what-is-standard-deviation. [Accessed: 07-Jun-2021].</w:t>
       </w:r>
     </w:p>
     <w:p>
@@ -1022,6 +1263,22 @@
       <w:color w:val="808080"/>
     </w:rPr>
   </w:style>
+  <w:style w:type="paragraph" w:styleId="NormalWeb">
+    <w:name w:val="Normal (Web)"/>
+    <w:basedOn w:val="Normal"/>
+    <w:uiPriority w:val="99"/>
+    <w:semiHidden/>
+    <w:unhideWhenUsed/>
+    <w:rsid w:val="00921EF9"/>
+    <w:pPr>
+      <w:spacing w:before="100" w:beforeAutospacing="1" w:after="100" w:afterAutospacing="1" w:line="240" w:lineRule="auto"/>
+    </w:pPr>
+    <w:rPr>
+      <w:rFonts w:ascii="Times New Roman" w:eastAsia="Times New Roman" w:hAnsi="Times New Roman" w:cs="Times New Roman"/>
+      <w:sz w:val="24"/>
+      <w:szCs w:val="24"/>
+    </w:rPr>
+  </w:style>
 </w:styles>
 </file>
 

</xml_diff>